<commit_message>
Added spectral range to Commander. Updated user manual. Removed attempt at generating PDF manual in workflow.
</commit_message>
<xml_diff>
--- a/src/LCTFCommander/LCTFCommanderUserManual.docx
+++ b/src/LCTFCommander/LCTFCommanderUserManual.docx
@@ -228,15 +228,7 @@
                 <w:sz w:val="20"/>
                 <w:szCs w:val="20"/>
               </w:rPr>
-              <w:t xml:space="preserve">Phone 412-241-7335 • Fax </w:t>
-            </w:r>
-            <w:r>
-              <w:rPr>
-                <w:rFonts w:cstheme="minorHAnsi"/>
-                <w:sz w:val="20"/>
-                <w:szCs w:val="20"/>
-              </w:rPr>
-              <w:t>412-241-7311</w:t>
+              <w:t>Phone 412-241-7335 • Fax 412-241-7311</w:t>
             </w:r>
           </w:p>
         </w:tc>
@@ -270,6 +262,12 @@
     </w:p>
     <w:sdt>
       <w:sdtPr>
+        <w:rPr>
+          <w:rFonts w:asciiTheme="minorHAnsi" w:eastAsiaTheme="minorHAnsi" w:hAnsiTheme="minorHAnsi" w:cstheme="minorBidi"/>
+          <w:color w:val="auto"/>
+          <w:sz w:val="22"/>
+          <w:szCs w:val="22"/>
+        </w:rPr>
         <w:id w:val="-1593308585"/>
         <w:docPartObj>
           <w:docPartGallery w:val="Table of Contents"/>
@@ -278,13 +276,9 @@
       </w:sdtPr>
       <w:sdtEndPr>
         <w:rPr>
-          <w:rFonts w:asciiTheme="minorHAnsi" w:eastAsiaTheme="minorHAnsi" w:hAnsiTheme="minorHAnsi" w:cstheme="minorBidi"/>
           <w:b/>
           <w:bCs/>
           <w:noProof/>
-          <w:color w:val="auto"/>
-          <w:sz w:val="22"/>
-          <w:szCs w:val="22"/>
         </w:rPr>
       </w:sdtEndPr>
       <w:sdtContent>
@@ -303,6 +297,7 @@
               <w:tab w:val="right" w:leader="dot" w:pos="10790"/>
             </w:tabs>
             <w:rPr>
+              <w:rFonts w:eastAsiaTheme="minorEastAsia"/>
               <w:noProof/>
             </w:rPr>
           </w:pPr>
@@ -315,7 +310,7 @@
           <w:r>
             <w:fldChar w:fldCharType="separate"/>
           </w:r>
-          <w:hyperlink w:anchor="_Toc40260526" w:history="1">
+          <w:hyperlink w:anchor="_Toc40281702" w:history="1">
             <w:r>
               <w:rPr>
                 <w:rStyle w:val="Hyperlink"/>
@@ -342,7 +337,7 @@
                 <w:noProof/>
                 <w:webHidden/>
               </w:rPr>
-              <w:instrText xml:space="preserve"> PAGEREF _Toc40260526 \h </w:instrText>
+              <w:instrText xml:space="preserve"> PAGEREF _Toc40281702 \h </w:instrText>
             </w:r>
             <w:r>
               <w:rPr>
@@ -363,6 +358,347 @@
                 <w:webHidden/>
               </w:rPr>
               <w:t>1</w:t>
+            </w:r>
+            <w:r>
+              <w:rPr>
+                <w:noProof/>
+                <w:webHidden/>
+              </w:rPr>
+              <w:fldChar w:fldCharType="end"/>
+            </w:r>
+          </w:hyperlink>
+        </w:p>
+        <w:p>
+          <w:pPr>
+            <w:pStyle w:val="TOC1"/>
+            <w:tabs>
+              <w:tab w:val="right" w:leader="dot" w:pos="10790"/>
+            </w:tabs>
+            <w:rPr>
+              <w:rFonts w:eastAsiaTheme="minorEastAsia"/>
+              <w:noProof/>
+            </w:rPr>
+          </w:pPr>
+          <w:hyperlink w:anchor="_Toc40281703" w:history="1">
+            <w:r>
+              <w:rPr>
+                <w:rStyle w:val="Hyperlink"/>
+                <w:noProof/>
+              </w:rPr>
+              <w:t>Functionality</w:t>
+            </w:r>
+            <w:r>
+              <w:rPr>
+                <w:noProof/>
+                <w:webHidden/>
+              </w:rPr>
+              <w:tab/>
+            </w:r>
+            <w:r>
+              <w:rPr>
+                <w:noProof/>
+                <w:webHidden/>
+              </w:rPr>
+              <w:fldChar w:fldCharType="begin"/>
+            </w:r>
+            <w:r>
+              <w:rPr>
+                <w:noProof/>
+                <w:webHidden/>
+              </w:rPr>
+              <w:instrText xml:space="preserve"> PAGEREF _Toc40281703 \h </w:instrText>
+            </w:r>
+            <w:r>
+              <w:rPr>
+                <w:noProof/>
+                <w:webHidden/>
+              </w:rPr>
+            </w:r>
+            <w:r>
+              <w:rPr>
+                <w:noProof/>
+                <w:webHidden/>
+              </w:rPr>
+              <w:fldChar w:fldCharType="separate"/>
+            </w:r>
+            <w:r>
+              <w:rPr>
+                <w:noProof/>
+                <w:webHidden/>
+              </w:rPr>
+              <w:t>1</w:t>
+            </w:r>
+            <w:r>
+              <w:rPr>
+                <w:noProof/>
+                <w:webHidden/>
+              </w:rPr>
+              <w:fldChar w:fldCharType="end"/>
+            </w:r>
+          </w:hyperlink>
+        </w:p>
+        <w:p>
+          <w:pPr>
+            <w:pStyle w:val="TOC2"/>
+            <w:tabs>
+              <w:tab w:val="right" w:leader="dot" w:pos="10790"/>
+            </w:tabs>
+            <w:rPr>
+              <w:noProof/>
+            </w:rPr>
+          </w:pPr>
+          <w:hyperlink w:anchor="_Toc40281704" w:history="1">
+            <w:r>
+              <w:rPr>
+                <w:rStyle w:val="Hyperlink"/>
+                <w:noProof/>
+              </w:rPr>
+              <w:t>Information Section</w:t>
+            </w:r>
+            <w:r>
+              <w:rPr>
+                <w:noProof/>
+                <w:webHidden/>
+              </w:rPr>
+              <w:tab/>
+            </w:r>
+            <w:r>
+              <w:rPr>
+                <w:noProof/>
+                <w:webHidden/>
+              </w:rPr>
+              <w:fldChar w:fldCharType="begin"/>
+            </w:r>
+            <w:r>
+              <w:rPr>
+                <w:noProof/>
+                <w:webHidden/>
+              </w:rPr>
+              <w:instrText xml:space="preserve"> PAGEREF _Toc40281704 \h </w:instrText>
+            </w:r>
+            <w:r>
+              <w:rPr>
+                <w:noProof/>
+                <w:webHidden/>
+              </w:rPr>
+            </w:r>
+            <w:r>
+              <w:rPr>
+                <w:noProof/>
+                <w:webHidden/>
+              </w:rPr>
+              <w:fldChar w:fldCharType="separate"/>
+            </w:r>
+            <w:r>
+              <w:rPr>
+                <w:noProof/>
+                <w:webHidden/>
+              </w:rPr>
+              <w:t>1</w:t>
+            </w:r>
+            <w:r>
+              <w:rPr>
+                <w:noProof/>
+                <w:webHidden/>
+              </w:rPr>
+              <w:fldChar w:fldCharType="end"/>
+            </w:r>
+          </w:hyperlink>
+        </w:p>
+        <w:p>
+          <w:pPr>
+            <w:pStyle w:val="TOC2"/>
+            <w:tabs>
+              <w:tab w:val="right" w:leader="dot" w:pos="10790"/>
+            </w:tabs>
+            <w:rPr>
+              <w:noProof/>
+            </w:rPr>
+          </w:pPr>
+          <w:hyperlink w:anchor="_Toc40281705" w:history="1">
+            <w:r>
+              <w:rPr>
+                <w:rStyle w:val="Hyperlink"/>
+                <w:noProof/>
+              </w:rPr>
+              <w:t>Wavelength</w:t>
+            </w:r>
+            <w:r>
+              <w:rPr>
+                <w:noProof/>
+                <w:webHidden/>
+              </w:rPr>
+              <w:tab/>
+            </w:r>
+            <w:r>
+              <w:rPr>
+                <w:noProof/>
+                <w:webHidden/>
+              </w:rPr>
+              <w:fldChar w:fldCharType="begin"/>
+            </w:r>
+            <w:r>
+              <w:rPr>
+                <w:noProof/>
+                <w:webHidden/>
+              </w:rPr>
+              <w:instrText xml:space="preserve"> PAGEREF _Toc40281705 \h </w:instrText>
+            </w:r>
+            <w:r>
+              <w:rPr>
+                <w:noProof/>
+                <w:webHidden/>
+              </w:rPr>
+            </w:r>
+            <w:r>
+              <w:rPr>
+                <w:noProof/>
+                <w:webHidden/>
+              </w:rPr>
+              <w:fldChar w:fldCharType="separate"/>
+            </w:r>
+            <w:r>
+              <w:rPr>
+                <w:noProof/>
+                <w:webHidden/>
+              </w:rPr>
+              <w:t>2</w:t>
+            </w:r>
+            <w:r>
+              <w:rPr>
+                <w:noProof/>
+                <w:webHidden/>
+              </w:rPr>
+              <w:fldChar w:fldCharType="end"/>
+            </w:r>
+          </w:hyperlink>
+        </w:p>
+        <w:p>
+          <w:pPr>
+            <w:pStyle w:val="TOC2"/>
+            <w:tabs>
+              <w:tab w:val="right" w:leader="dot" w:pos="10790"/>
+            </w:tabs>
+            <w:rPr>
+              <w:noProof/>
+            </w:rPr>
+          </w:pPr>
+          <w:hyperlink w:anchor="_Toc40281706" w:history="1">
+            <w:r>
+              <w:rPr>
+                <w:rStyle w:val="Hyperlink"/>
+                <w:noProof/>
+              </w:rPr>
+              <w:t>Sequencing</w:t>
+            </w:r>
+            <w:r>
+              <w:rPr>
+                <w:noProof/>
+                <w:webHidden/>
+              </w:rPr>
+              <w:tab/>
+            </w:r>
+            <w:r>
+              <w:rPr>
+                <w:noProof/>
+                <w:webHidden/>
+              </w:rPr>
+              <w:fldChar w:fldCharType="begin"/>
+            </w:r>
+            <w:r>
+              <w:rPr>
+                <w:noProof/>
+                <w:webHidden/>
+              </w:rPr>
+              <w:instrText xml:space="preserve"> PAGEREF _Toc40281706 \h </w:instrText>
+            </w:r>
+            <w:r>
+              <w:rPr>
+                <w:noProof/>
+                <w:webHidden/>
+              </w:rPr>
+            </w:r>
+            <w:r>
+              <w:rPr>
+                <w:noProof/>
+                <w:webHidden/>
+              </w:rPr>
+              <w:fldChar w:fldCharType="separate"/>
+            </w:r>
+            <w:r>
+              <w:rPr>
+                <w:noProof/>
+                <w:webHidden/>
+              </w:rPr>
+              <w:t>2</w:t>
+            </w:r>
+            <w:r>
+              <w:rPr>
+                <w:noProof/>
+                <w:webHidden/>
+              </w:rPr>
+              <w:fldChar w:fldCharType="end"/>
+            </w:r>
+          </w:hyperlink>
+        </w:p>
+        <w:p>
+          <w:pPr>
+            <w:pStyle w:val="TOC3"/>
+            <w:tabs>
+              <w:tab w:val="right" w:leader="dot" w:pos="10790"/>
+            </w:tabs>
+            <w:rPr>
+              <w:noProof/>
+            </w:rPr>
+          </w:pPr>
+          <w:hyperlink w:anchor="_Toc40281707" w:history="1">
+            <w:r>
+              <w:rPr>
+                <w:rStyle w:val="Hyperlink"/>
+                <w:noProof/>
+              </w:rPr>
+              <w:t>Arbitrary</w:t>
+            </w:r>
+            <w:r>
+              <w:rPr>
+                <w:noProof/>
+                <w:webHidden/>
+              </w:rPr>
+              <w:tab/>
+            </w:r>
+            <w:r>
+              <w:rPr>
+                <w:noProof/>
+                <w:webHidden/>
+              </w:rPr>
+              <w:fldChar w:fldCharType="begin"/>
+            </w:r>
+            <w:r>
+              <w:rPr>
+                <w:noProof/>
+                <w:webHidden/>
+              </w:rPr>
+              <w:instrText xml:space="preserve"> PAGEREF _Toc40281707 \h </w:instrText>
+            </w:r>
+            <w:r>
+              <w:rPr>
+                <w:noProof/>
+                <w:webHidden/>
+              </w:rPr>
+            </w:r>
+            <w:r>
+              <w:rPr>
+                <w:noProof/>
+                <w:webHidden/>
+              </w:rPr>
+              <w:fldChar w:fldCharType="separate"/>
+            </w:r>
+            <w:r>
+              <w:rPr>
+                <w:noProof/>
+                <w:webHidden/>
+              </w:rPr>
+              <w:t>2</w:t>
             </w:r>
             <w:r>
               <w:rPr>
@@ -399,7 +735,7 @@
       <w:pPr>
         <w:pStyle w:val="Heading1"/>
       </w:pPr>
-      <w:bookmarkStart w:id="0" w:name="_Toc40260526"/>
+      <w:bookmarkStart w:id="0" w:name="_Toc40281702"/>
       <w:r>
         <w:lastRenderedPageBreak/>
         <w:t>Overview</w:t>
@@ -408,30 +744,39 @@
     </w:p>
     <w:p>
       <w:r>
-        <w:t xml:space="preserve">LCTF Commander is a tool for controlling a ChemImage LCTF </w:t>
-      </w:r>
-      <w:bookmarkStart w:id="1" w:name="_GoBack"/>
-      <w:bookmarkEnd w:id="1"/>
-      <w:r>
-        <w:t>device. This tool commands the LCTF to filter incoming light to specific wavelengths and provides feedback and device information to the user.</w:t>
+        <w:t xml:space="preserve">LCTF Commander is a tool for controlling a </w:t>
+      </w:r>
+      <w:r>
+        <w:t xml:space="preserve">single </w:t>
+      </w:r>
+      <w:r>
+        <w:t>ChemImage LCTF device. This tool commands the LCTF to filter incoming light to specific wavelengths and provides feedback and device information to the user.</w:t>
       </w:r>
     </w:p>
     <w:p>
       <w:pPr>
         <w:pStyle w:val="Heading1"/>
       </w:pPr>
-      <w:r>
-        <w:t>Functionality</w:t>
-      </w:r>
-    </w:p>
-    <w:p>
+      <w:bookmarkStart w:id="1" w:name="_Toc40281703"/>
+      <w:r>
+        <w:t xml:space="preserve">LCTF Commander </w:t>
+      </w:r>
+      <w:bookmarkEnd w:id="1"/>
+      <w:r>
+        <w:t>Interface</w:t>
+      </w:r>
+    </w:p>
+    <w:p>
+      <w:pPr>
+        <w:keepNext/>
+      </w:pPr>
       <w:r>
         <w:rPr>
           <w:noProof/>
         </w:rPr>
         <w:drawing>
-          <wp:inline distT="0" distB="0" distL="0" distR="0" wp14:anchorId="600B058E" wp14:editId="2FB5FDFF">
-            <wp:extent cx="5010150" cy="4219575"/>
+          <wp:inline distT="0" distB="0" distL="0" distR="0" wp14:anchorId="5EB5C02B" wp14:editId="51B78FC7">
+            <wp:extent cx="4152900" cy="4219575"/>
             <wp:effectExtent l="0" t="0" r="0" b="9525"/>
             <wp:docPr id="1" name="Picture 1"/>
             <wp:cNvGraphicFramePr>
@@ -453,7 +798,7 @@
                   <pic:spPr>
                     <a:xfrm>
                       <a:off x="0" y="0"/>
-                      <a:ext cx="5010150" cy="4219575"/>
+                      <a:ext cx="4152900" cy="4219575"/>
                     </a:xfrm>
                     <a:prstGeom prst="rect">
                       <a:avLst/>
@@ -466,6 +811,640 @@
         </w:drawing>
       </w:r>
     </w:p>
+    <w:p>
+      <w:pPr>
+        <w:pStyle w:val="Caption"/>
+      </w:pPr>
+      <w:bookmarkStart w:id="2" w:name="_Ref40281405"/>
+      <w:r>
+        <w:t xml:space="preserve">Figure </w:t>
+      </w:r>
+      <w:fldSimple w:instr=" SEQ Figure \* ARABIC ">
+        <w:r>
+          <w:rPr>
+            <w:noProof/>
+          </w:rPr>
+          <w:t>1</w:t>
+        </w:r>
+      </w:fldSimple>
+      <w:bookmarkEnd w:id="2"/>
+      <w:r>
+        <w:t>: The LCTF Commander interface.</w:t>
+      </w:r>
+    </w:p>
+    <w:p>
+      <w:r>
+        <w:t xml:space="preserve">Each of the sections (Information, Wavelength, and Sequencing) shown in </w:t>
+      </w:r>
+      <w:r>
+        <w:fldChar w:fldCharType="begin"/>
+      </w:r>
+      <w:r>
+        <w:instrText xml:space="preserve"> REF _Ref40281405 \h </w:instrText>
+      </w:r>
+      <w:r>
+        <w:fldChar w:fldCharType="separate"/>
+      </w:r>
+      <w:r>
+        <w:t xml:space="preserve">Figure </w:t>
+      </w:r>
+      <w:r>
+        <w:rPr>
+          <w:noProof/>
+        </w:rPr>
+        <w:t>1</w:t>
+      </w:r>
+      <w:r>
+        <w:fldChar w:fldCharType="end"/>
+      </w:r>
+      <w:r>
+        <w:t xml:space="preserve"> are explained in the following sections.</w:t>
+      </w:r>
+    </w:p>
+    <w:p>
+      <w:pPr>
+        <w:pStyle w:val="Heading2"/>
+      </w:pPr>
+      <w:bookmarkStart w:id="3" w:name="_Toc40281704"/>
+      <w:r>
+        <w:t>Information Section</w:t>
+      </w:r>
+      <w:bookmarkEnd w:id="3"/>
+    </w:p>
+    <w:p>
+      <w:r>
+        <w:t>The information section shows the serial number, firmware version, internal temperature, and current state of the LCTF.</w:t>
+      </w:r>
+    </w:p>
+    <w:tbl>
+      <w:tblPr>
+        <w:tblStyle w:val="PlainTable1"/>
+        <w:tblW w:w="0" w:type="auto"/>
+        <w:tblLook w:val="04A0" w:firstRow="1" w:lastRow="0" w:firstColumn="1" w:lastColumn="0" w:noHBand="0" w:noVBand="1"/>
+      </w:tblPr>
+      <w:tblGrid>
+        <w:gridCol w:w="1795"/>
+        <w:gridCol w:w="8995"/>
+      </w:tblGrid>
+      <w:tr>
+        <w:trPr>
+          <w:cnfStyle w:val="100000000000" w:firstRow="1" w:lastRow="0" w:firstColumn="0" w:lastColumn="0" w:oddVBand="0" w:evenVBand="0" w:oddHBand="0" w:evenHBand="0" w:firstRowFirstColumn="0" w:firstRowLastColumn="0" w:lastRowFirstColumn="0" w:lastRowLastColumn="0"/>
+        </w:trPr>
+        <w:tc>
+          <w:tcPr>
+            <w:cnfStyle w:val="001000000000" w:firstRow="0" w:lastRow="0" w:firstColumn="1" w:lastColumn="0" w:oddVBand="0" w:evenVBand="0" w:oddHBand="0" w:evenHBand="0" w:firstRowFirstColumn="0" w:firstRowLastColumn="0" w:lastRowFirstColumn="0" w:lastRowLastColumn="0"/>
+            <w:tcW w:w="1795" w:type="dxa"/>
+          </w:tcPr>
+          <w:p>
+            <w:r>
+              <w:t>Item</w:t>
+            </w:r>
+          </w:p>
+        </w:tc>
+        <w:tc>
+          <w:tcPr>
+            <w:tcW w:w="8995" w:type="dxa"/>
+          </w:tcPr>
+          <w:p>
+            <w:pPr>
+              <w:cnfStyle w:val="100000000000" w:firstRow="1" w:lastRow="0" w:firstColumn="0" w:lastColumn="0" w:oddVBand="0" w:evenVBand="0" w:oddHBand="0" w:evenHBand="0" w:firstRowFirstColumn="0" w:firstRowLastColumn="0" w:lastRowFirstColumn="0" w:lastRowLastColumn="0"/>
+            </w:pPr>
+            <w:r>
+              <w:t>Description</w:t>
+            </w:r>
+          </w:p>
+        </w:tc>
+      </w:tr>
+      <w:tr>
+        <w:trPr>
+          <w:cnfStyle w:val="000000100000" w:firstRow="0" w:lastRow="0" w:firstColumn="0" w:lastColumn="0" w:oddVBand="0" w:evenVBand="0" w:oddHBand="1" w:evenHBand="0" w:firstRowFirstColumn="0" w:firstRowLastColumn="0" w:lastRowFirstColumn="0" w:lastRowLastColumn="0"/>
+        </w:trPr>
+        <w:tc>
+          <w:tcPr>
+            <w:cnfStyle w:val="001000000000" w:firstRow="0" w:lastRow="0" w:firstColumn="1" w:lastColumn="0" w:oddVBand="0" w:evenVBand="0" w:oddHBand="0" w:evenHBand="0" w:firstRowFirstColumn="0" w:firstRowLastColumn="0" w:lastRowFirstColumn="0" w:lastRowLastColumn="0"/>
+            <w:tcW w:w="1795" w:type="dxa"/>
+          </w:tcPr>
+          <w:p>
+            <w:pPr>
+              <w:rPr>
+                <w:b w:val="0"/>
+              </w:rPr>
+            </w:pPr>
+            <w:r>
+              <w:rPr>
+                <w:b w:val="0"/>
+              </w:rPr>
+              <w:t>Serial N</w:t>
+            </w:r>
+            <w:r>
+              <w:rPr>
+                <w:b w:val="0"/>
+              </w:rPr>
+              <w:t>umber</w:t>
+            </w:r>
+          </w:p>
+        </w:tc>
+        <w:tc>
+          <w:tcPr>
+            <w:tcW w:w="8995" w:type="dxa"/>
+          </w:tcPr>
+          <w:p>
+            <w:pPr>
+              <w:cnfStyle w:val="000000100000" w:firstRow="0" w:lastRow="0" w:firstColumn="0" w:lastColumn="0" w:oddVBand="0" w:evenVBand="0" w:oddHBand="1" w:evenHBand="0" w:firstRowFirstColumn="0" w:firstRowLastColumn="0" w:lastRowFirstColumn="0" w:lastRowLastColumn="0"/>
+            </w:pPr>
+            <w:r>
+              <w:t>A unique identifier for the LCTF.</w:t>
+            </w:r>
+          </w:p>
+        </w:tc>
+      </w:tr>
+      <w:tr>
+        <w:tc>
+          <w:tcPr>
+            <w:cnfStyle w:val="001000000000" w:firstRow="0" w:lastRow="0" w:firstColumn="1" w:lastColumn="0" w:oddVBand="0" w:evenVBand="0" w:oddHBand="0" w:evenHBand="0" w:firstRowFirstColumn="0" w:firstRowLastColumn="0" w:lastRowFirstColumn="0" w:lastRowLastColumn="0"/>
+            <w:tcW w:w="1795" w:type="dxa"/>
+          </w:tcPr>
+          <w:p>
+            <w:pPr>
+              <w:rPr>
+                <w:b w:val="0"/>
+              </w:rPr>
+            </w:pPr>
+            <w:r>
+              <w:rPr>
+                <w:b w:val="0"/>
+              </w:rPr>
+              <w:t>Firmware</w:t>
+            </w:r>
+          </w:p>
+        </w:tc>
+        <w:tc>
+          <w:tcPr>
+            <w:tcW w:w="8995" w:type="dxa"/>
+          </w:tcPr>
+          <w:p>
+            <w:pPr>
+              <w:cnfStyle w:val="000000000000" w:firstRow="0" w:lastRow="0" w:firstColumn="0" w:lastColumn="0" w:oddVBand="0" w:evenVBand="0" w:oddHBand="0" w:evenHBand="0" w:firstRowFirstColumn="0" w:firstRowLastColumn="0" w:lastRowFirstColumn="0" w:lastRowLastColumn="0"/>
+            </w:pPr>
+            <w:r>
+              <w:t>The version of firmware on the LCTF.</w:t>
+            </w:r>
+          </w:p>
+        </w:tc>
+      </w:tr>
+      <w:tr>
+        <w:trPr>
+          <w:cnfStyle w:val="000000100000" w:firstRow="0" w:lastRow="0" w:firstColumn="0" w:lastColumn="0" w:oddVBand="0" w:evenVBand="0" w:oddHBand="1" w:evenHBand="0" w:firstRowFirstColumn="0" w:firstRowLastColumn="0" w:lastRowFirstColumn="0" w:lastRowLastColumn="0"/>
+        </w:trPr>
+        <w:tc>
+          <w:tcPr>
+            <w:cnfStyle w:val="001000000000" w:firstRow="0" w:lastRow="0" w:firstColumn="1" w:lastColumn="0" w:oddVBand="0" w:evenVBand="0" w:oddHBand="0" w:evenHBand="0" w:firstRowFirstColumn="0" w:firstRowLastColumn="0" w:lastRowFirstColumn="0" w:lastRowLastColumn="0"/>
+            <w:tcW w:w="1795" w:type="dxa"/>
+          </w:tcPr>
+          <w:p>
+            <w:pPr>
+              <w:rPr>
+                <w:b w:val="0"/>
+              </w:rPr>
+            </w:pPr>
+            <w:r>
+              <w:rPr>
+                <w:b w:val="0"/>
+              </w:rPr>
+              <w:t>Temperature</w:t>
+            </w:r>
+          </w:p>
+        </w:tc>
+        <w:tc>
+          <w:tcPr>
+            <w:tcW w:w="8995" w:type="dxa"/>
+          </w:tcPr>
+          <w:p>
+            <w:pPr>
+              <w:cnfStyle w:val="000000100000" w:firstRow="0" w:lastRow="0" w:firstColumn="0" w:lastColumn="0" w:oddVBand="0" w:evenVBand="0" w:oddHBand="1" w:evenHBand="0" w:firstRowFirstColumn="0" w:firstRowLastColumn="0" w:lastRowFirstColumn="0" w:lastRowLastColumn="0"/>
+            </w:pPr>
+            <w:r>
+              <w:t>The internal temperature of the LCTF. This updates every two seconds.</w:t>
+            </w:r>
+          </w:p>
+        </w:tc>
+      </w:tr>
+      <w:tr>
+        <w:tc>
+          <w:tcPr>
+            <w:cnfStyle w:val="001000000000" w:firstRow="0" w:lastRow="0" w:firstColumn="1" w:lastColumn="0" w:oddVBand="0" w:evenVBand="0" w:oddHBand="0" w:evenHBand="0" w:firstRowFirstColumn="0" w:firstRowLastColumn="0" w:lastRowFirstColumn="0" w:lastRowLastColumn="0"/>
+            <w:tcW w:w="1795" w:type="dxa"/>
+          </w:tcPr>
+          <w:p>
+            <w:pPr>
+              <w:rPr>
+                <w:b w:val="0"/>
+              </w:rPr>
+            </w:pPr>
+            <w:r>
+              <w:rPr>
+                <w:b w:val="0"/>
+              </w:rPr>
+              <w:t>State</w:t>
+            </w:r>
+          </w:p>
+        </w:tc>
+        <w:tc>
+          <w:tcPr>
+            <w:tcW w:w="8995" w:type="dxa"/>
+          </w:tcPr>
+          <w:p>
+            <w:pPr>
+              <w:keepNext/>
+              <w:cnfStyle w:val="000000000000" w:firstRow="0" w:lastRow="0" w:firstColumn="0" w:lastColumn="0" w:oddVBand="0" w:evenVBand="0" w:oddHBand="0" w:evenHBand="0" w:firstRowFirstColumn="0" w:firstRowLastColumn="0" w:lastRowFirstColumn="0" w:lastRowLastColumn="0"/>
+            </w:pPr>
+            <w:r>
+              <w:t xml:space="preserve">The current state of the LCTF firmware. See </w:t>
+            </w:r>
+            <w:r>
+              <w:fldChar w:fldCharType="begin"/>
+            </w:r>
+            <w:r>
+              <w:instrText xml:space="preserve"> REF _Ref40275262 \h </w:instrText>
+            </w:r>
+            <w:r>
+              <w:fldChar w:fldCharType="separate"/>
+            </w:r>
+            <w:r>
+              <w:t xml:space="preserve">Table </w:t>
+            </w:r>
+            <w:r>
+              <w:rPr>
+                <w:noProof/>
+              </w:rPr>
+              <w:t>2</w:t>
+            </w:r>
+            <w:r>
+              <w:fldChar w:fldCharType="end"/>
+            </w:r>
+            <w:r>
+              <w:t xml:space="preserve"> for the possible states and their meaning.</w:t>
+            </w:r>
+          </w:p>
+        </w:tc>
+      </w:tr>
+      <w:tr>
+        <w:trPr>
+          <w:cnfStyle w:val="000000100000" w:firstRow="0" w:lastRow="0" w:firstColumn="0" w:lastColumn="0" w:oddVBand="0" w:evenVBand="0" w:oddHBand="1" w:evenHBand="0" w:firstRowFirstColumn="0" w:firstRowLastColumn="0" w:lastRowFirstColumn="0" w:lastRowLastColumn="0"/>
+        </w:trPr>
+        <w:tc>
+          <w:tcPr>
+            <w:cnfStyle w:val="001000000000" w:firstRow="0" w:lastRow="0" w:firstColumn="1" w:lastColumn="0" w:oddVBand="0" w:evenVBand="0" w:oddHBand="0" w:evenHBand="0" w:firstRowFirstColumn="0" w:firstRowLastColumn="0" w:lastRowFirstColumn="0" w:lastRowLastColumn="0"/>
+            <w:tcW w:w="1795" w:type="dxa"/>
+          </w:tcPr>
+          <w:p>
+            <w:pPr>
+              <w:rPr>
+                <w:b w:val="0"/>
+              </w:rPr>
+            </w:pPr>
+            <w:r>
+              <w:rPr>
+                <w:b w:val="0"/>
+              </w:rPr>
+              <w:t>Spectral Range</w:t>
+            </w:r>
+          </w:p>
+        </w:tc>
+        <w:tc>
+          <w:tcPr>
+            <w:tcW w:w="8995" w:type="dxa"/>
+          </w:tcPr>
+          <w:p>
+            <w:pPr>
+              <w:keepNext/>
+              <w:cnfStyle w:val="000000100000" w:firstRow="0" w:lastRow="0" w:firstColumn="0" w:lastColumn="0" w:oddVBand="0" w:evenVBand="0" w:oddHBand="1" w:evenHBand="0" w:firstRowFirstColumn="0" w:firstRowLastColumn="0" w:lastRowFirstColumn="0" w:lastRowLastColumn="0"/>
+            </w:pPr>
+            <w:r>
+              <w:t xml:space="preserve">The range of wavelengths that the LCTF can be tuned </w:t>
+            </w:r>
+            <w:proofErr w:type="gramStart"/>
+            <w:r>
+              <w:t>to</w:t>
+            </w:r>
+            <w:proofErr w:type="gramEnd"/>
+            <w:r>
+              <w:t>.</w:t>
+            </w:r>
+          </w:p>
+        </w:tc>
+      </w:tr>
+    </w:tbl>
+    <w:p>
+      <w:pPr>
+        <w:pStyle w:val="Caption"/>
+      </w:pPr>
+      <w:r>
+        <w:t xml:space="preserve">Table </w:t>
+      </w:r>
+      <w:fldSimple w:instr=" SEQ Table \* ARABIC ">
+        <w:r>
+          <w:rPr>
+            <w:noProof/>
+          </w:rPr>
+          <w:t>1</w:t>
+        </w:r>
+      </w:fldSimple>
+      <w:r>
+        <w:t>: Descriptions of the fields in the Information section.</w:t>
+      </w:r>
+    </w:p>
+    <w:tbl>
+      <w:tblPr>
+        <w:tblStyle w:val="PlainTable1"/>
+        <w:tblW w:w="0" w:type="auto"/>
+        <w:tblLook w:val="04A0" w:firstRow="1" w:lastRow="0" w:firstColumn="1" w:lastColumn="0" w:noHBand="0" w:noVBand="1"/>
+      </w:tblPr>
+      <w:tblGrid>
+        <w:gridCol w:w="1525"/>
+        <w:gridCol w:w="9265"/>
+      </w:tblGrid>
+      <w:tr>
+        <w:trPr>
+          <w:cnfStyle w:val="100000000000" w:firstRow="1" w:lastRow="0" w:firstColumn="0" w:lastColumn="0" w:oddVBand="0" w:evenVBand="0" w:oddHBand="0" w:evenHBand="0" w:firstRowFirstColumn="0" w:firstRowLastColumn="0" w:lastRowFirstColumn="0" w:lastRowLastColumn="0"/>
+        </w:trPr>
+        <w:tc>
+          <w:tcPr>
+            <w:cnfStyle w:val="001000000000" w:firstRow="0" w:lastRow="0" w:firstColumn="1" w:lastColumn="0" w:oddVBand="0" w:evenVBand="0" w:oddHBand="0" w:evenHBand="0" w:firstRowFirstColumn="0" w:firstRowLastColumn="0" w:lastRowFirstColumn="0" w:lastRowLastColumn="0"/>
+            <w:tcW w:w="1525" w:type="dxa"/>
+          </w:tcPr>
+          <w:p>
+            <w:r>
+              <w:t>State Name</w:t>
+            </w:r>
+          </w:p>
+        </w:tc>
+        <w:tc>
+          <w:tcPr>
+            <w:tcW w:w="9265" w:type="dxa"/>
+          </w:tcPr>
+          <w:p>
+            <w:pPr>
+              <w:cnfStyle w:val="100000000000" w:firstRow="1" w:lastRow="0" w:firstColumn="0" w:lastColumn="0" w:oddVBand="0" w:evenVBand="0" w:oddHBand="0" w:evenHBand="0" w:firstRowFirstColumn="0" w:firstRowLastColumn="0" w:lastRowFirstColumn="0" w:lastRowLastColumn="0"/>
+            </w:pPr>
+            <w:r>
+              <w:t>Description</w:t>
+            </w:r>
+          </w:p>
+        </w:tc>
+      </w:tr>
+      <w:tr>
+        <w:trPr>
+          <w:cnfStyle w:val="000000100000" w:firstRow="0" w:lastRow="0" w:firstColumn="0" w:lastColumn="0" w:oddVBand="0" w:evenVBand="0" w:oddHBand="1" w:evenHBand="0" w:firstRowFirstColumn="0" w:firstRowLastColumn="0" w:lastRowFirstColumn="0" w:lastRowLastColumn="0"/>
+        </w:trPr>
+        <w:tc>
+          <w:tcPr>
+            <w:cnfStyle w:val="001000000000" w:firstRow="0" w:lastRow="0" w:firstColumn="1" w:lastColumn="0" w:oddVBand="0" w:evenVBand="0" w:oddHBand="0" w:evenHBand="0" w:firstRowFirstColumn="0" w:firstRowLastColumn="0" w:lastRowFirstColumn="0" w:lastRowLastColumn="0"/>
+            <w:tcW w:w="1525" w:type="dxa"/>
+          </w:tcPr>
+          <w:p>
+            <w:pPr>
+              <w:rPr>
+                <w:b w:val="0"/>
+              </w:rPr>
+            </w:pPr>
+            <w:r>
+              <w:rPr>
+                <w:b w:val="0"/>
+              </w:rPr>
+              <w:t>Ready</w:t>
+            </w:r>
+          </w:p>
+        </w:tc>
+        <w:tc>
+          <w:tcPr>
+            <w:tcW w:w="9265" w:type="dxa"/>
+          </w:tcPr>
+          <w:p>
+            <w:pPr>
+              <w:cnfStyle w:val="000000100000" w:firstRow="0" w:lastRow="0" w:firstColumn="0" w:lastColumn="0" w:oddVBand="0" w:evenVBand="0" w:oddHBand="1" w:evenHBand="0" w:firstRowFirstColumn="0" w:firstRowLastColumn="0" w:lastRowFirstColumn="0" w:lastRowLastColumn="0"/>
+            </w:pPr>
+            <w:r>
+              <w:t>The LCTF is tuned to the displayed wavelength and ready for commands.</w:t>
+            </w:r>
+          </w:p>
+        </w:tc>
+      </w:tr>
+      <w:tr>
+        <w:tc>
+          <w:tcPr>
+            <w:cnfStyle w:val="001000000000" w:firstRow="0" w:lastRow="0" w:firstColumn="1" w:lastColumn="0" w:oddVBand="0" w:evenVBand="0" w:oddHBand="0" w:evenHBand="0" w:firstRowFirstColumn="0" w:firstRowLastColumn="0" w:lastRowFirstColumn="0" w:lastRowLastColumn="0"/>
+            <w:tcW w:w="1525" w:type="dxa"/>
+          </w:tcPr>
+          <w:p>
+            <w:pPr>
+              <w:rPr>
+                <w:b w:val="0"/>
+              </w:rPr>
+            </w:pPr>
+            <w:r>
+              <w:rPr>
+                <w:b w:val="0"/>
+              </w:rPr>
+              <w:lastRenderedPageBreak/>
+              <w:t>Tuning</w:t>
+            </w:r>
+          </w:p>
+        </w:tc>
+        <w:tc>
+          <w:tcPr>
+            <w:tcW w:w="9265" w:type="dxa"/>
+          </w:tcPr>
+          <w:p>
+            <w:pPr>
+              <w:cnfStyle w:val="000000000000" w:firstRow="0" w:lastRow="0" w:firstColumn="0" w:lastColumn="0" w:oddVBand="0" w:evenVBand="0" w:oddHBand="0" w:evenHBand="0" w:firstRowFirstColumn="0" w:firstRowLastColumn="0" w:lastRowFirstColumn="0" w:lastRowLastColumn="0"/>
+            </w:pPr>
+            <w:r>
+              <w:t>The LCTF is currently tuning to the last commanded wavelength. This should take less than 250ms before the LCTF is back to Ready state.</w:t>
+            </w:r>
+          </w:p>
+        </w:tc>
+      </w:tr>
+      <w:tr>
+        <w:trPr>
+          <w:cnfStyle w:val="000000100000" w:firstRow="0" w:lastRow="0" w:firstColumn="0" w:lastColumn="0" w:oddVBand="0" w:evenVBand="0" w:oddHBand="1" w:evenHBand="0" w:firstRowFirstColumn="0" w:firstRowLastColumn="0" w:lastRowFirstColumn="0" w:lastRowLastColumn="0"/>
+        </w:trPr>
+        <w:tc>
+          <w:tcPr>
+            <w:cnfStyle w:val="001000000000" w:firstRow="0" w:lastRow="0" w:firstColumn="1" w:lastColumn="0" w:oddVBand="0" w:evenVBand="0" w:oddHBand="0" w:evenHBand="0" w:firstRowFirstColumn="0" w:firstRowLastColumn="0" w:lastRowFirstColumn="0" w:lastRowLastColumn="0"/>
+            <w:tcW w:w="1525" w:type="dxa"/>
+          </w:tcPr>
+          <w:p>
+            <w:pPr>
+              <w:rPr>
+                <w:b w:val="0"/>
+              </w:rPr>
+            </w:pPr>
+            <w:r>
+              <w:rPr>
+                <w:b w:val="0"/>
+              </w:rPr>
+              <w:t>Calibrating</w:t>
+            </w:r>
+          </w:p>
+        </w:tc>
+        <w:tc>
+          <w:tcPr>
+            <w:tcW w:w="9265" w:type="dxa"/>
+          </w:tcPr>
+          <w:p>
+            <w:pPr>
+              <w:keepNext/>
+              <w:cnfStyle w:val="000000100000" w:firstRow="0" w:lastRow="0" w:firstColumn="0" w:lastColumn="0" w:oddVBand="0" w:evenVBand="0" w:oddHBand="1" w:evenHBand="0" w:firstRowFirstColumn="0" w:firstRowLastColumn="0" w:lastRowFirstColumn="0" w:lastRowLastColumn="0"/>
+            </w:pPr>
+            <w:r>
+              <w:t>The LCTF is calibrating its internal voltages. This can take up to 30 seconds and only occurs when the device is first powered on.</w:t>
+            </w:r>
+          </w:p>
+        </w:tc>
+      </w:tr>
+    </w:tbl>
+    <w:p>
+      <w:pPr>
+        <w:pStyle w:val="Caption"/>
+      </w:pPr>
+      <w:bookmarkStart w:id="4" w:name="_Ref40275262"/>
+      <w:r>
+        <w:t xml:space="preserve">Table </w:t>
+      </w:r>
+      <w:fldSimple w:instr=" SEQ Table \* ARABIC ">
+        <w:r>
+          <w:rPr>
+            <w:noProof/>
+          </w:rPr>
+          <w:t>2</w:t>
+        </w:r>
+      </w:fldSimple>
+      <w:bookmarkEnd w:id="4"/>
+      <w:r>
+        <w:t>: The possible states of the LCTF.</w:t>
+      </w:r>
+    </w:p>
+    <w:p>
+      <w:pPr>
+        <w:pStyle w:val="Heading2"/>
+      </w:pPr>
+      <w:bookmarkStart w:id="5" w:name="_Toc40281705"/>
+      <w:r>
+        <w:t>Wavelength</w:t>
+      </w:r>
+      <w:bookmarkEnd w:id="5"/>
+    </w:p>
+    <w:p>
+      <w:r>
+        <w:t xml:space="preserve">The wavelength section allows the user </w:t>
+      </w:r>
+      <w:proofErr w:type="gramStart"/>
+      <w:r>
+        <w:t>to manually set</w:t>
+      </w:r>
+      <w:proofErr w:type="gramEnd"/>
+      <w:r>
+        <w:t xml:space="preserve"> the wavelength of the LCTF. </w:t>
+      </w:r>
+      <w:r>
+        <w:t xml:space="preserve"> </w:t>
+      </w:r>
+      <w:r>
+        <w:t>Dragging the slider or typing a wavelength into the text box will immediately tune the LCTF to that wavelength.</w:t>
+      </w:r>
+    </w:p>
+    <w:p>
+      <w:r>
+        <w:t>The lower and uppe</w:t>
+      </w:r>
+      <w:r>
+        <w:t>r limits of wavelength are determined by the Spectral Range in the Information section.</w:t>
+      </w:r>
+    </w:p>
+    <w:p>
+      <w:pPr>
+        <w:pStyle w:val="Heading2"/>
+      </w:pPr>
+      <w:bookmarkStart w:id="6" w:name="_Toc40281706"/>
+      <w:r>
+        <w:t>Sequencing</w:t>
+      </w:r>
+      <w:bookmarkEnd w:id="6"/>
+    </w:p>
+    <w:p>
+      <w:r>
+        <w:t>The sequencing section allows the user to configure the LCTF to cycle through a sequence of wavelengths. The two types of sequences (Arbitrary and Ordered) are explained in their own sections below.</w:t>
+      </w:r>
+    </w:p>
+    <w:p>
+      <w:r>
+        <w:t>The Start Sequencing button begins a sequencing operation and the Stop Sequencing button stops an already running operation after the next tuned wavelength.</w:t>
+      </w:r>
+    </w:p>
+    <w:p>
+      <w:r>
+        <w:t>If the Continuous checkbox is checked, the sequence will repeat after it reaches the last wavelength. If it is unchecked, the sequencing operation will automatically end when the sequence has been completed once.</w:t>
+      </w:r>
+    </w:p>
+    <w:p>
+      <w:pPr>
+        <w:pStyle w:val="Heading3"/>
+      </w:pPr>
+      <w:bookmarkStart w:id="7" w:name="_Toc40281707"/>
+      <w:r>
+        <w:t>Arbitrary</w:t>
+      </w:r>
+      <w:bookmarkEnd w:id="7"/>
+    </w:p>
+    <w:p>
+      <w:r>
+        <w:t>Arbitrary sequencing allows the use</w:t>
+      </w:r>
+      <w:r>
+        <w:t>r</w:t>
+      </w:r>
+      <w:r>
+        <w:t xml:space="preserve"> to specify a series of wavelengths and</w:t>
+      </w:r>
+      <w:r>
+        <w:t xml:space="preserve"> dwell times. The dwell time is</w:t>
+      </w:r>
+      <w:r>
+        <w:t xml:space="preserve"> how long </w:t>
+      </w:r>
+      <w:r>
+        <w:t xml:space="preserve">(in milliseconds) </w:t>
+      </w:r>
+      <w:r>
+        <w:t xml:space="preserve">to stay </w:t>
+      </w:r>
+      <w:r>
+        <w:t>at that wavelength after tuning.</w:t>
+      </w:r>
+      <w:r>
+        <w:t xml:space="preserve"> It’s important to note that the dwell time does NOT include the time it takes the LCTF to tune to the wavelength, or latency in the USB communications.</w:t>
+      </w:r>
+    </w:p>
+    <w:p>
+      <w:pPr>
+        <w:pStyle w:val="Heading3"/>
+      </w:pPr>
+      <w:r>
+        <w:t>Ordered</w:t>
+      </w:r>
+    </w:p>
+    <w:p>
+      <w:r>
+        <w:t>Ordered sequencing allows the user to step through wavelengths in some order. The order can be “forward” if Start is less than Stop and Step is positive, or the order can also be “backward” by setting Start higher than Stop and using a negative Step.</w:t>
+      </w:r>
+      <w:bookmarkStart w:id="8" w:name="_GoBack"/>
+      <w:bookmarkEnd w:id="8"/>
+      <w:r>
+        <w:t xml:space="preserve"> </w:t>
+      </w:r>
+    </w:p>
+    <w:p/>
     <w:sectPr>
       <w:footerReference w:type="default" r:id="rId10"/>
       <w:pgSz w:w="12240" w:h="15840"/>
@@ -537,7 +1516,7 @@
           <w:rPr>
             <w:noProof/>
           </w:rPr>
-          <w:t>1</w:t>
+          <w:t>2</w:t>
         </w:r>
         <w:r>
           <w:rPr>
@@ -1275,7 +2254,6 @@
     <w:next w:val="Normal"/>
     <w:link w:val="Heading2Char"/>
     <w:uiPriority w:val="9"/>
-    <w:semiHidden/>
     <w:unhideWhenUsed/>
     <w:qFormat/>
     <w:rsid w:val="00EB5D88"/>
@@ -1290,6 +2268,28 @@
       <w:color w:val="2E74B5" w:themeColor="accent1" w:themeShade="BF"/>
       <w:sz w:val="26"/>
       <w:szCs w:val="26"/>
+    </w:rPr>
+  </w:style>
+  <w:style w:type="paragraph" w:styleId="Heading3">
+    <w:name w:val="heading 3"/>
+    <w:basedOn w:val="Normal"/>
+    <w:next w:val="Normal"/>
+    <w:link w:val="Heading3Char"/>
+    <w:uiPriority w:val="9"/>
+    <w:unhideWhenUsed/>
+    <w:qFormat/>
+    <w:rsid w:val="000D3CF1"/>
+    <w:pPr>
+      <w:keepNext/>
+      <w:keepLines/>
+      <w:spacing w:before="40" w:after="0"/>
+      <w:outlineLvl w:val="2"/>
+    </w:pPr>
+    <w:rPr>
+      <w:rFonts w:ascii="Zurich BT" w:eastAsiaTheme="majorEastAsia" w:hAnsi="Zurich BT" w:cstheme="majorBidi"/>
+      <w:color w:val="1F4D78" w:themeColor="accent1" w:themeShade="7F"/>
+      <w:sz w:val="24"/>
+      <w:szCs w:val="24"/>
     </w:rPr>
   </w:style>
   <w:style w:type="character" w:default="1" w:styleId="DefaultParagraphFont">
@@ -1427,7 +2427,6 @@
     <w:basedOn w:val="DefaultParagraphFont"/>
     <w:link w:val="Heading2"/>
     <w:uiPriority w:val="9"/>
-    <w:semiHidden/>
     <w:rsid w:val="00EB5D88"/>
     <w:rPr>
       <w:rFonts w:ascii="Zurich BT" w:eastAsiaTheme="majorEastAsia" w:hAnsi="Zurich BT" w:cstheme="majorBidi"/>
@@ -1458,6 +2457,127 @@
       <w:color w:val="0563C1" w:themeColor="hyperlink"/>
       <w:u w:val="single"/>
     </w:rPr>
+  </w:style>
+  <w:style w:type="character" w:customStyle="1" w:styleId="Heading3Char">
+    <w:name w:val="Heading 3 Char"/>
+    <w:basedOn w:val="DefaultParagraphFont"/>
+    <w:link w:val="Heading3"/>
+    <w:uiPriority w:val="9"/>
+    <w:rsid w:val="000D3CF1"/>
+    <w:rPr>
+      <w:rFonts w:ascii="Zurich BT" w:eastAsiaTheme="majorEastAsia" w:hAnsi="Zurich BT" w:cstheme="majorBidi"/>
+      <w:color w:val="1F4D78" w:themeColor="accent1" w:themeShade="7F"/>
+      <w:sz w:val="24"/>
+      <w:szCs w:val="24"/>
+    </w:rPr>
+  </w:style>
+  <w:style w:type="table" w:styleId="PlainTable1">
+    <w:name w:val="Plain Table 1"/>
+    <w:basedOn w:val="TableNormal"/>
+    <w:uiPriority w:val="41"/>
+    <w:rsid w:val="000D3CF1"/>
+    <w:pPr>
+      <w:spacing w:after="0" w:line="240" w:lineRule="auto"/>
+    </w:pPr>
+    <w:tblPr>
+      <w:tblStyleRowBandSize w:val="1"/>
+      <w:tblStyleColBandSize w:val="1"/>
+      <w:tblBorders>
+        <w:top w:val="single" w:sz="4" w:space="0" w:color="BFBFBF" w:themeColor="background1" w:themeShade="BF"/>
+        <w:left w:val="single" w:sz="4" w:space="0" w:color="BFBFBF" w:themeColor="background1" w:themeShade="BF"/>
+        <w:bottom w:val="single" w:sz="4" w:space="0" w:color="BFBFBF" w:themeColor="background1" w:themeShade="BF"/>
+        <w:right w:val="single" w:sz="4" w:space="0" w:color="BFBFBF" w:themeColor="background1" w:themeShade="BF"/>
+        <w:insideH w:val="single" w:sz="4" w:space="0" w:color="BFBFBF" w:themeColor="background1" w:themeShade="BF"/>
+        <w:insideV w:val="single" w:sz="4" w:space="0" w:color="BFBFBF" w:themeColor="background1" w:themeShade="BF"/>
+      </w:tblBorders>
+    </w:tblPr>
+    <w:tblStylePr w:type="firstRow">
+      <w:rPr>
+        <w:b/>
+        <w:bCs/>
+      </w:rPr>
+    </w:tblStylePr>
+    <w:tblStylePr w:type="lastRow">
+      <w:rPr>
+        <w:b/>
+        <w:bCs/>
+      </w:rPr>
+      <w:tblPr/>
+      <w:tcPr>
+        <w:tcBorders>
+          <w:top w:val="double" w:sz="4" w:space="0" w:color="BFBFBF" w:themeColor="background1" w:themeShade="BF"/>
+        </w:tcBorders>
+      </w:tcPr>
+    </w:tblStylePr>
+    <w:tblStylePr w:type="firstCol">
+      <w:rPr>
+        <w:b/>
+        <w:bCs/>
+      </w:rPr>
+    </w:tblStylePr>
+    <w:tblStylePr w:type="lastCol">
+      <w:rPr>
+        <w:b/>
+        <w:bCs/>
+      </w:rPr>
+    </w:tblStylePr>
+    <w:tblStylePr w:type="band1Vert">
+      <w:tblPr/>
+      <w:tcPr>
+        <w:shd w:val="clear" w:color="auto" w:fill="F2F2F2" w:themeFill="background1" w:themeFillShade="F2"/>
+      </w:tcPr>
+    </w:tblStylePr>
+    <w:tblStylePr w:type="band1Horz">
+      <w:tblPr/>
+      <w:tcPr>
+        <w:shd w:val="clear" w:color="auto" w:fill="F2F2F2" w:themeFill="background1" w:themeFillShade="F2"/>
+      </w:tcPr>
+    </w:tblStylePr>
+  </w:style>
+  <w:style w:type="paragraph" w:styleId="Caption">
+    <w:name w:val="caption"/>
+    <w:basedOn w:val="Normal"/>
+    <w:next w:val="Normal"/>
+    <w:uiPriority w:val="35"/>
+    <w:unhideWhenUsed/>
+    <w:qFormat/>
+    <w:rsid w:val="000D3CF1"/>
+    <w:pPr>
+      <w:spacing w:after="200" w:line="240" w:lineRule="auto"/>
+    </w:pPr>
+    <w:rPr>
+      <w:i/>
+      <w:iCs/>
+      <w:color w:val="44546A" w:themeColor="text2"/>
+      <w:sz w:val="18"/>
+      <w:szCs w:val="18"/>
+    </w:rPr>
+  </w:style>
+  <w:style w:type="paragraph" w:styleId="TOC2">
+    <w:name w:val="toc 2"/>
+    <w:basedOn w:val="Normal"/>
+    <w:next w:val="Normal"/>
+    <w:autoRedefine/>
+    <w:uiPriority w:val="39"/>
+    <w:unhideWhenUsed/>
+    <w:rsid w:val="00872594"/>
+    <w:pPr>
+      <w:spacing w:after="100"/>
+      <w:ind w:left="220"/>
+    </w:pPr>
+  </w:style>
+  <w:style w:type="paragraph" w:styleId="TOC3">
+    <w:name w:val="toc 3"/>
+    <w:basedOn w:val="Normal"/>
+    <w:next w:val="Normal"/>
+    <w:autoRedefine/>
+    <w:uiPriority w:val="39"/>
+    <w:unhideWhenUsed/>
+    <w:rsid w:val="00872594"/>
+    <w:pPr>
+      <w:spacing w:after="100"/>
+      <w:ind w:left="440"/>
+    </w:pPr>
   </w:style>
 </w:styles>
 </file>
@@ -1728,7 +2848,7 @@
 </file>
 
 <file path=customXml/itemProps1.xml><?xml version="1.0" encoding="utf-8"?>
-<ds:datastoreItem xmlns:ds="http://schemas.openxmlformats.org/officeDocument/2006/customXml" ds:itemID="{5E387437-5F24-4B08-8087-9EAFCFA9CB00}">
+<ds:datastoreItem xmlns:ds="http://schemas.openxmlformats.org/officeDocument/2006/customXml" ds:itemID="{1D3CA30D-0135-4B96-A440-7DF5CF4F75D9}">
   <ds:schemaRefs>
     <ds:schemaRef ds:uri="http://schemas.openxmlformats.org/officeDocument/2006/bibliography"/>
   </ds:schemaRefs>

</xml_diff>